<commit_message>
21:docs: rapor finalize edildi, JUnit test sonuçları eklendi ve proje ismi QuizManagementSystem olarak güncellendi
</commit_message>
<xml_diff>
--- a/OOP Final Rapor (3).docx
+++ b/OOP Final Rapor (3).docx
@@ -631,6 +631,7 @@
                 <w:rFonts w:ascii="Times New Roman" w:eastAsia="Times New Roman" w:hAnsi="Times New Roman" w:cs="Times New Roman"/>
                 <w:b/>
                 <w:bCs/>
+                <w:noProof/>
                 <w:sz w:val="24"/>
                 <w:szCs w:val="24"/>
               </w:rPr>
@@ -755,6 +756,7 @@
                 <w:rFonts w:ascii="Times New Roman" w:eastAsia="Times New Roman" w:hAnsi="Times New Roman" w:cs="Times New Roman"/>
                 <w:b/>
                 <w:bCs/>
+                <w:noProof/>
                 <w:sz w:val="24"/>
                 <w:szCs w:val="24"/>
               </w:rPr>
@@ -3863,6 +3865,14 @@
                 <w:szCs w:val="24"/>
               </w:rPr>
             </w:pPr>
+            <w:r>
+              <w:rPr>
+                <w:rFonts w:ascii="Times New Roman" w:eastAsia="Times New Roman" w:hAnsi="Times New Roman" w:cs="Times New Roman"/>
+                <w:sz w:val="24"/>
+                <w:szCs w:val="24"/>
+              </w:rPr>
+              <w:t>1 ana test sınıfı (QuizLogicTest) altında 3 farklı iş mantığı senaryosu test edilmiştir.</w:t>
+            </w:r>
           </w:p>
         </w:tc>
       </w:tr>
@@ -3942,10 +3952,45 @@
                 <w:rFonts w:ascii="Times New Roman" w:eastAsia="Times New Roman" w:hAnsi="Times New Roman" w:cs="Times New Roman"/>
                 <w:b/>
                 <w:bCs/>
-                <w:sz w:val="24"/>
-                <w:szCs w:val="24"/>
-              </w:rPr>
-              <w:t>JUnit ekran görüntülerini koyun</w:t>
+                <w:noProof/>
+                <w:sz w:val="24"/>
+                <w:szCs w:val="24"/>
+              </w:rPr>
+              <w:drawing>
+                <wp:inline distT="0" distB="0" distL="0" distR="0" wp14:anchorId="7FA98B35" wp14:editId="77C51296">
+                  <wp:extent cx="3305175" cy="2697023"/>
+                  <wp:effectExtent l="0" t="0" r="0" b="8255"/>
+                  <wp:docPr id="1739279188" name="Picture 1"/>
+                  <wp:cNvGraphicFramePr>
+                    <a:graphicFrameLocks xmlns:a="http://schemas.openxmlformats.org/drawingml/2006/main" noChangeAspect="1"/>
+                  </wp:cNvGraphicFramePr>
+                  <a:graphic xmlns:a="http://schemas.openxmlformats.org/drawingml/2006/main">
+                    <a:graphicData uri="http://schemas.openxmlformats.org/drawingml/2006/picture">
+                      <pic:pic xmlns:pic="http://schemas.openxmlformats.org/drawingml/2006/picture">
+                        <pic:nvPicPr>
+                          <pic:cNvPr id="1739279188" name=""/>
+                          <pic:cNvPicPr/>
+                        </pic:nvPicPr>
+                        <pic:blipFill>
+                          <a:blip r:embed="rId10"/>
+                          <a:stretch>
+                            <a:fillRect/>
+                          </a:stretch>
+                        </pic:blipFill>
+                        <pic:spPr>
+                          <a:xfrm>
+                            <a:off x="0" y="0"/>
+                            <a:ext cx="3307620" cy="2699018"/>
+                          </a:xfrm>
+                          <a:prstGeom prst="rect">
+                            <a:avLst/>
+                          </a:prstGeom>
+                        </pic:spPr>
+                      </pic:pic>
+                    </a:graphicData>
+                  </a:graphic>
+                </wp:inline>
+              </w:drawing>
             </w:r>
           </w:p>
         </w:tc>
@@ -4094,6 +4139,14 @@
                 <w:szCs w:val="24"/>
               </w:rPr>
             </w:pPr>
+            <w:r>
+              <w:rPr>
+                <w:rFonts w:ascii="Times New Roman" w:eastAsia="Times New Roman" w:hAnsi="Times New Roman" w:cs="Times New Roman"/>
+                <w:sz w:val="24"/>
+                <w:szCs w:val="24"/>
+              </w:rPr>
+              <w:t>https://github.com/ennuryurtbay/QuizManagementSystem</w:t>
+            </w:r>
           </w:p>
         </w:tc>
       </w:tr>
@@ -4166,6 +4219,14 @@
                 <w:szCs w:val="24"/>
               </w:rPr>
             </w:pPr>
+            <w:r>
+              <w:rPr>
+                <w:rFonts w:ascii="Times New Roman" w:eastAsia="Times New Roman" w:hAnsi="Times New Roman" w:cs="Times New Roman"/>
+                <w:sz w:val="24"/>
+                <w:szCs w:val="24"/>
+              </w:rPr>
+              <w:t>https://github.com/users/ennuryurtbay/projects/1/views/1</w:t>
+            </w:r>
           </w:p>
         </w:tc>
       </w:tr>
@@ -4271,8 +4332,8 @@
       </w:pPr>
     </w:p>
     <w:sectPr>
-      <w:footerReference w:type="default" r:id="rId10"/>
-      <w:footerReference w:type="first" r:id="rId11"/>
+      <w:footerReference w:type="default" r:id="rId11"/>
+      <w:footerReference w:type="first" r:id="rId12"/>
       <w:pgSz w:w="11909" w:h="16834"/>
       <w:pgMar w:top="1440" w:right="1440" w:bottom="1440" w:left="1440" w:header="720" w:footer="720" w:gutter="0"/>
       <w:pgNumType w:start="0"/>
@@ -5004,6 +5065,7 @@
   <w:style w:type="character" w:default="1" w:styleId="DefaultParagraphFont">
     <w:name w:val="Default Paragraph Font"/>
     <w:uiPriority w:val="1"/>
+    <w:semiHidden/>
     <w:unhideWhenUsed/>
   </w:style>
   <w:style w:type="table" w:default="1" w:styleId="TableNormal">

</xml_diff>